<commit_message>
Subo Manual de Usuario Completo
</commit_message>
<xml_diff>
--- a/Manual de Usuario - TP - MateSup.docx
+++ b/Manual de Usuario - TP - MateSup.docx
@@ -695,10 +695,10 @@
           <w:noProof/>
         </w:rPr>
         <w:drawing>
-          <wp:inline distT="0" distB="0" distL="0" distR="0" wp14:anchorId="40F11285" wp14:editId="081EAB5B">
-            <wp:extent cx="2654300" cy="3150573"/>
-            <wp:effectExtent l="0" t="0" r="0" b="0"/>
-            <wp:docPr id="2" name="Imagen 2" descr="Imagen que contiene captura de pantalla&#10;&#10;Descripción generada automáticamente"/>
+          <wp:inline distT="0" distB="0" distL="0" distR="0" wp14:anchorId="6CD11D9F" wp14:editId="4F39B4FB">
+            <wp:extent cx="2445341" cy="2984500"/>
+            <wp:effectExtent l="0" t="0" r="0" b="6350"/>
+            <wp:docPr id="4" name="Imagen 4" descr="Imagen que contiene captura de pantalla&#10;&#10;Descripción generada automáticamente"/>
             <wp:cNvGraphicFramePr>
               <a:graphicFrameLocks xmlns:a="http://schemas.openxmlformats.org/drawingml/2006/main" noChangeAspect="1"/>
             </wp:cNvGraphicFramePr>
@@ -706,7 +706,7 @@
               <a:graphicData uri="http://schemas.openxmlformats.org/drawingml/2006/picture">
                 <pic:pic xmlns:pic="http://schemas.openxmlformats.org/drawingml/2006/picture">
                   <pic:nvPicPr>
-                    <pic:cNvPr id="2" name="UIFinter1.png"/>
+                    <pic:cNvPr id="4" name="UIFinter1.png"/>
                     <pic:cNvPicPr/>
                   </pic:nvPicPr>
                   <pic:blipFill>
@@ -724,7 +724,7 @@
                   <pic:spPr>
                     <a:xfrm>
                       <a:off x="0" y="0"/>
-                      <a:ext cx="2683128" cy="3184791"/>
+                      <a:ext cx="2459664" cy="3001982"/>
                     </a:xfrm>
                     <a:prstGeom prst="rect">
                       <a:avLst/>
@@ -740,7 +740,13 @@
     <w:p/>
     <w:p>
       <w:r>
-        <w:t>En esta pantalla el usuario debe ingresar los punto</w:t>
+        <w:t xml:space="preserve">En esta pantalla </w:t>
+      </w:r>
+      <w:r>
+        <w:t>deberá</w:t>
+      </w:r>
+      <w:r>
+        <w:t xml:space="preserve"> ingresar los punto</w:t>
       </w:r>
       <w:r>
         <w:t xml:space="preserve">s </w:t>
@@ -758,7 +764,6 @@
         <w:t>Por ejemplo:</w:t>
       </w:r>
     </w:p>
-    <w:p/>
     <w:p>
       <w:pPr>
         <w:jc w:val="center"/>
@@ -768,10 +773,10 @@
           <w:noProof/>
         </w:rPr>
         <w:drawing>
-          <wp:inline distT="0" distB="0" distL="0" distR="0" wp14:anchorId="6C62F92E" wp14:editId="728C43FF">
-            <wp:extent cx="2628600" cy="3079750"/>
-            <wp:effectExtent l="0" t="0" r="635" b="6350"/>
-            <wp:docPr id="3" name="Imagen 3" descr="Imagen que contiene captura de pantalla&#10;&#10;Descripción generada automáticamente"/>
+          <wp:inline distT="0" distB="0" distL="0" distR="0" wp14:anchorId="64BC5AEB" wp14:editId="233E0104">
+            <wp:extent cx="2477131" cy="3016250"/>
+            <wp:effectExtent l="0" t="0" r="0" b="0"/>
+            <wp:docPr id="5" name="Imagen 5" descr="Imagen que contiene captura de pantalla&#10;&#10;Descripción generada automáticamente"/>
             <wp:cNvGraphicFramePr>
               <a:graphicFrameLocks xmlns:a="http://schemas.openxmlformats.org/drawingml/2006/main" noChangeAspect="1"/>
             </wp:cNvGraphicFramePr>
@@ -779,7 +784,7 @@
               <a:graphicData uri="http://schemas.openxmlformats.org/drawingml/2006/picture">
                 <pic:pic xmlns:pic="http://schemas.openxmlformats.org/drawingml/2006/picture">
                   <pic:nvPicPr>
-                    <pic:cNvPr id="3" name="UIFinter2.png"/>
+                    <pic:cNvPr id="5" name="UIFinter2.png"/>
                     <pic:cNvPicPr/>
                   </pic:nvPicPr>
                   <pic:blipFill>
@@ -797,7 +802,7 @@
                   <pic:spPr>
                     <a:xfrm>
                       <a:off x="0" y="0"/>
-                      <a:ext cx="2655919" cy="3111758"/>
+                      <a:ext cx="2477131" cy="3016250"/>
                     </a:xfrm>
                     <a:prstGeom prst="rect">
                       <a:avLst/>
@@ -813,8 +818,10 @@
     <w:p/>
     <w:p>
       <w:r>
-        <w:lastRenderedPageBreak/>
-        <w:t xml:space="preserve">Luego, se selecciona </w:t>
+        <w:t xml:space="preserve">Luego, </w:t>
+      </w:r>
+      <w:r>
+        <w:t xml:space="preserve">seleccione </w:t>
       </w:r>
       <w:r>
         <w:t xml:space="preserve">el tipo de </w:t>
@@ -823,10 +830,22 @@
         <w:t>método</w:t>
       </w:r>
       <w:r>
-        <w:t xml:space="preserve"> que se va a utilizar para interpolar los puntos</w:t>
-      </w:r>
-      <w:r>
-        <w:t xml:space="preserve"> y se aprieta el botón </w:t>
+        <w:t xml:space="preserve"> que </w:t>
+      </w:r>
+      <w:r>
+        <w:t>desea</w:t>
+      </w:r>
+      <w:r>
+        <w:t xml:space="preserve"> utilizar para interpolar los puntos</w:t>
+      </w:r>
+      <w:r>
+        <w:t xml:space="preserve"> y </w:t>
+      </w:r>
+      <w:r>
+        <w:t xml:space="preserve">apriete </w:t>
+      </w:r>
+      <w:r>
+        <w:t xml:space="preserve">el botón </w:t>
       </w:r>
       <w:r>
         <w:t>“C</w:t>
@@ -841,7 +860,6 @@
         <w:t>.</w:t>
       </w:r>
     </w:p>
-    <w:p/>
     <w:p>
       <w:pPr>
         <w:pStyle w:val="Prrafodelista"/>
@@ -851,19 +869,35 @@
         </w:numPr>
       </w:pPr>
       <w:r>
+        <w:lastRenderedPageBreak/>
         <w:t>Mostrar pasos de calculo</w:t>
       </w:r>
     </w:p>
     <w:p/>
     <w:p>
       <w:r>
-        <w:t>Una vez apretado el botón</w:t>
+        <w:t xml:space="preserve">Una vez </w:t>
+      </w:r>
+      <w:r>
+        <w:t>ingresados los datos y seleccionado el método</w:t>
       </w:r>
       <w:r>
         <w:t>,</w:t>
       </w:r>
       <w:r>
-        <w:t xml:space="preserve"> el programa calcula el polinomio en base a los puntos ingresados. </w:t>
+        <w:t xml:space="preserve"> el programa calcul</w:t>
+      </w:r>
+      <w:r>
+        <w:t>ar</w:t>
+      </w:r>
+      <w:r>
+        <w:t>a</w:t>
+      </w:r>
+      <w:r>
+        <w:t xml:space="preserve"> el polinomio</w:t>
+      </w:r>
+      <w:r>
+        <w:t xml:space="preserve">. </w:t>
       </w:r>
       <w:r>
         <w:t>Al probarlo con el método de Lagrange, se obtiene lo siguiente:</w:t>
@@ -878,10 +912,10 @@
           <w:noProof/>
         </w:rPr>
         <w:drawing>
-          <wp:inline distT="0" distB="0" distL="0" distR="0" wp14:anchorId="5B359619" wp14:editId="45453D25">
-            <wp:extent cx="5733415" cy="4610100"/>
-            <wp:effectExtent l="0" t="0" r="635" b="0"/>
-            <wp:docPr id="6" name="Imagen 6" descr="Imagen que contiene captura de pantalla&#10;&#10;Descripción generada automáticamente"/>
+          <wp:inline distT="0" distB="0" distL="0" distR="0" wp14:anchorId="79C5B552" wp14:editId="6F7C0077">
+            <wp:extent cx="2663388" cy="3230880"/>
+            <wp:effectExtent l="0" t="0" r="3810" b="7620"/>
+            <wp:docPr id="9" name="Imagen 9" descr="Imagen que contiene captura de pantalla&#10;&#10;Descripción generada automáticamente"/>
             <wp:cNvGraphicFramePr>
               <a:graphicFrameLocks xmlns:a="http://schemas.openxmlformats.org/drawingml/2006/main" noChangeAspect="1"/>
             </wp:cNvGraphicFramePr>
@@ -889,11 +923,11 @@
               <a:graphicData uri="http://schemas.openxmlformats.org/drawingml/2006/picture">
                 <pic:pic xmlns:pic="http://schemas.openxmlformats.org/drawingml/2006/picture">
                   <pic:nvPicPr>
-                    <pic:cNvPr id="6" name="UIFinter3-Lagrange.png"/>
+                    <pic:cNvPr id="9" name="UIFinter3-Lagrange.png"/>
                     <pic:cNvPicPr/>
                   </pic:nvPicPr>
                   <pic:blipFill>
-                    <a:blip r:embed="rId13">
+                    <a:blip r:embed="rId13" cstate="print">
                       <a:extLst>
                         <a:ext uri="{28A0092B-C50C-407E-A947-70E740481C1C}">
                           <a14:useLocalDpi xmlns:a14="http://schemas.microsoft.com/office/drawing/2010/main" val="0"/>
@@ -907,7 +941,7 @@
                   <pic:spPr>
                     <a:xfrm>
                       <a:off x="0" y="0"/>
-                      <a:ext cx="5733415" cy="4610100"/>
+                      <a:ext cx="2679079" cy="3249914"/>
                     </a:xfrm>
                     <a:prstGeom prst="rect">
                       <a:avLst/>
@@ -926,19 +960,26 @@
       </w:pPr>
     </w:p>
     <w:p>
-      <w:pPr>
-        <w:jc w:val="center"/>
-      </w:pPr>
-    </w:p>
-    <w:p>
-      <w:r>
-        <w:t xml:space="preserve">Como se puede observar, el programa muestra el </w:t>
+      <w:r>
+        <w:t xml:space="preserve">Como se puede observar, el programa muestra </w:t>
+      </w:r>
+      <w:r>
+        <w:t>la expresión del</w:t>
+      </w:r>
+      <w:r>
+        <w:t xml:space="preserve"> </w:t>
       </w:r>
       <w:r>
         <w:t>polinomio</w:t>
       </w:r>
       <w:r>
-        <w:t xml:space="preserve"> interpolante, e</w:t>
+        <w:t xml:space="preserve"> interpolante, </w:t>
+      </w:r>
+      <w:r>
+        <w:t xml:space="preserve">su grado, </w:t>
+      </w:r>
+      <w:r>
+        <w:t>e</w:t>
       </w:r>
       <w:r>
         <w:t>s</w:t>
@@ -950,22 +991,15 @@
         <w:t>método</w:t>
       </w:r>
       <w:r>
-        <w:t xml:space="preserve">, </w:t>
-      </w:r>
-      <w:r>
-        <w:t>el grado del polinomio</w:t>
-      </w:r>
-      <w:r>
-        <w:t xml:space="preserve"> y</w:t>
-      </w:r>
-      <w:r>
-        <w:t xml:space="preserve"> muestra los pasos intermedios para obtenerlo</w:t>
-      </w:r>
-      <w:r>
-        <w:t>.</w:t>
-      </w:r>
-    </w:p>
-    <w:p/>
+        <w:t xml:space="preserve"> utilizado para calcularlo</w:t>
+      </w:r>
+      <w:r>
+        <w:t>, si los puntos son equiespaciados o no,</w:t>
+      </w:r>
+      <w:r>
+        <w:t xml:space="preserve"> y muestra los pasos intermedios para obtenerlo.</w:t>
+      </w:r>
+    </w:p>
     <w:p/>
     <w:p>
       <w:pPr>
@@ -981,13 +1015,18 @@
     </w:p>
     <w:p>
       <w:r>
-        <w:t>Luego, el usuario puede ingresar</w:t>
-      </w:r>
-      <w:r>
-        <w:t xml:space="preserve"> un punto y obtener el valor de la función en ese punto. Si ingresamos 1, por ejemplo, entonces:</w:t>
-      </w:r>
-    </w:p>
-    <w:p/>
+        <w:t>Luego, puede ingresar</w:t>
+      </w:r>
+      <w:r>
+        <w:t xml:space="preserve"> un punto y obtener el valor de la función en ese punto. Si ingresamos </w:t>
+      </w:r>
+      <w:r>
+        <w:t>5</w:t>
+      </w:r>
+      <w:r>
+        <w:t>, por ejemplo, entonces:</w:t>
+      </w:r>
+    </w:p>
     <w:p>
       <w:pPr>
         <w:jc w:val="center"/>
@@ -996,12 +1035,11 @@
         <w:rPr>
           <w:noProof/>
         </w:rPr>
-        <w:lastRenderedPageBreak/>
         <w:drawing>
-          <wp:inline distT="0" distB="0" distL="0" distR="0" wp14:anchorId="53FA96B2" wp14:editId="1F5247EA">
-            <wp:extent cx="5733415" cy="4576445"/>
-            <wp:effectExtent l="0" t="0" r="635" b="0"/>
-            <wp:docPr id="7" name="Imagen 7" descr="Imagen que contiene captura de pantalla&#10;&#10;Descripción generada automáticamente"/>
+          <wp:inline distT="0" distB="0" distL="0" distR="0" wp14:anchorId="60D551B8" wp14:editId="38FB186B">
+            <wp:extent cx="2698750" cy="3276550"/>
+            <wp:effectExtent l="0" t="0" r="6350" b="635"/>
+            <wp:docPr id="15" name="Imagen 15" descr="Imagen que contiene captura de pantalla&#10;&#10;Descripción generada automáticamente"/>
             <wp:cNvGraphicFramePr>
               <a:graphicFrameLocks xmlns:a="http://schemas.openxmlformats.org/drawingml/2006/main" noChangeAspect="1"/>
             </wp:cNvGraphicFramePr>
@@ -1009,11 +1047,11 @@
               <a:graphicData uri="http://schemas.openxmlformats.org/drawingml/2006/picture">
                 <pic:pic xmlns:pic="http://schemas.openxmlformats.org/drawingml/2006/picture">
                   <pic:nvPicPr>
-                    <pic:cNvPr id="7" name="UIFinter3-Lagrange+punto.png"/>
+                    <pic:cNvPr id="15" name="UIFinter3-Lagrange+punto.png"/>
                     <pic:cNvPicPr/>
                   </pic:nvPicPr>
                   <pic:blipFill>
-                    <a:blip r:embed="rId14">
+                    <a:blip r:embed="rId14" cstate="print">
                       <a:extLst>
                         <a:ext uri="{28A0092B-C50C-407E-A947-70E740481C1C}">
                           <a14:useLocalDpi xmlns:a14="http://schemas.microsoft.com/office/drawing/2010/main" val="0"/>
@@ -1027,7 +1065,7 @@
                   <pic:spPr>
                     <a:xfrm>
                       <a:off x="0" y="0"/>
-                      <a:ext cx="5733415" cy="4576445"/>
+                      <a:ext cx="2715168" cy="3296484"/>
                     </a:xfrm>
                     <a:prstGeom prst="rect">
                       <a:avLst/>
@@ -1042,12 +1080,6 @@
     </w:p>
     <w:p>
       <w:pPr>
-        <w:jc w:val="center"/>
-      </w:pPr>
-    </w:p>
-    <w:p/>
-    <w:p>
-      <w:pPr>
         <w:pStyle w:val="Prrafodelista"/>
         <w:numPr>
           <w:ilvl w:val="0"/>
@@ -1055,6 +1087,7 @@
         </w:numPr>
       </w:pPr>
       <w:r>
+        <w:lastRenderedPageBreak/>
         <w:t>Alterar valores iniciales:</w:t>
       </w:r>
     </w:p>
@@ -1076,7 +1109,22 @@
         <w:t>,</w:t>
       </w:r>
       <w:r>
-        <w:t xml:space="preserve"> que permite al usuario ingresar mas puntos al programa y le permite elegir otro </w:t>
+        <w:t xml:space="preserve"> que </w:t>
+      </w:r>
+      <w:r>
+        <w:t xml:space="preserve">le permite </w:t>
+      </w:r>
+      <w:r>
+        <w:t xml:space="preserve">ingresar </w:t>
+      </w:r>
+      <w:r>
+        <w:t>o eliminar puntos</w:t>
+      </w:r>
+      <w:r>
+        <w:t>,</w:t>
+      </w:r>
+      <w:r>
+        <w:t xml:space="preserve"> y elegir otro </w:t>
       </w:r>
       <w:r>
         <w:t>método</w:t>
@@ -1084,29 +1132,35 @@
       <w:r>
         <w:t xml:space="preserve"> para interpolar.</w:t>
       </w:r>
-    </w:p>
-    <w:p>
-      <w:r>
-        <w:t xml:space="preserve">Al hacer </w:t>
-      </w:r>
-      <w:r>
-        <w:t>clic</w:t>
-      </w:r>
-      <w:r>
-        <w:t xml:space="preserve"> en el botón “Alterar valores” obtenemos:</w:t>
-      </w:r>
-    </w:p>
-    <w:p>
+      <w:r>
+        <w:t xml:space="preserve"> Para eliminar puntos</w:t>
+      </w:r>
+      <w:r>
+        <w:t xml:space="preserve"> </w:t>
+      </w:r>
+      <w:r>
+        <w:t xml:space="preserve">tiene que seleccionar un punto y apretar el botón “Eliminar punto”. </w:t>
+      </w:r>
+      <w:r>
+        <w:t>Desde donde estábamos, a</w:t>
+      </w:r>
+      <w:r>
+        <w:t>l apretar el botón “Alterar valores” volvimos a la ventana inicial.</w:t>
+      </w:r>
+    </w:p>
+    <w:p>
+      <w:pPr>
+        <w:jc w:val="center"/>
+      </w:pPr>
       <w:r>
         <w:rPr>
           <w:noProof/>
         </w:rPr>
-        <w:lastRenderedPageBreak/>
         <w:drawing>
-          <wp:inline distT="0" distB="0" distL="0" distR="0" wp14:anchorId="7F80D8C1" wp14:editId="74FDF26B">
-            <wp:extent cx="5733415" cy="4565650"/>
-            <wp:effectExtent l="0" t="0" r="635" b="6350"/>
-            <wp:docPr id="8" name="Imagen 8" descr="Imagen que contiene captura de pantalla&#10;&#10;Descripción generada automáticamente"/>
+          <wp:inline distT="0" distB="0" distL="0" distR="0" wp14:anchorId="74FFB972" wp14:editId="5A5D1B79">
+            <wp:extent cx="2794000" cy="3421551"/>
+            <wp:effectExtent l="0" t="0" r="6350" b="7620"/>
+            <wp:docPr id="11" name="Imagen 11" descr="Imagen que contiene captura de pantalla&#10;&#10;Descripción generada automáticamente"/>
             <wp:cNvGraphicFramePr>
               <a:graphicFrameLocks xmlns:a="http://schemas.openxmlformats.org/drawingml/2006/main" noChangeAspect="1"/>
             </wp:cNvGraphicFramePr>
@@ -1114,11 +1168,11 @@
               <a:graphicData uri="http://schemas.openxmlformats.org/drawingml/2006/picture">
                 <pic:pic xmlns:pic="http://schemas.openxmlformats.org/drawingml/2006/picture">
                   <pic:nvPicPr>
-                    <pic:cNvPr id="8" name="UIFinter3-AlterarValores.png"/>
+                    <pic:cNvPr id="11" name="UIFinter3-AlterarValores.png"/>
                     <pic:cNvPicPr/>
                   </pic:nvPicPr>
                   <pic:blipFill>
-                    <a:blip r:embed="rId15">
+                    <a:blip r:embed="rId15" cstate="print">
                       <a:extLst>
                         <a:ext uri="{28A0092B-C50C-407E-A947-70E740481C1C}">
                           <a14:useLocalDpi xmlns:a14="http://schemas.microsoft.com/office/drawing/2010/main" val="0"/>
@@ -1132,7 +1186,7 @@
                   <pic:spPr>
                     <a:xfrm>
                       <a:off x="0" y="0"/>
-                      <a:ext cx="5733415" cy="4565650"/>
+                      <a:ext cx="2799559" cy="3428358"/>
                     </a:xfrm>
                     <a:prstGeom prst="rect">
                       <a:avLst/>
@@ -1156,8 +1210,185 @@
       <w:r>
         <w:t xml:space="preserve"> los puntos anteriores.</w:t>
       </w:r>
+      <w:r>
+        <w:t xml:space="preserve"> </w:t>
+      </w:r>
+      <w:r>
+        <w:t xml:space="preserve">Como ejemplo, </w:t>
+      </w:r>
+      <w:r>
+        <w:t>se agrega</w:t>
+      </w:r>
+      <w:r>
+        <w:t xml:space="preserve"> un punto</w:t>
+      </w:r>
+      <w:r>
+        <w:t>,</w:t>
+      </w:r>
+      <w:r>
+        <w:t xml:space="preserve"> </w:t>
+      </w:r>
+      <w:r>
+        <w:t>se calcula</w:t>
+      </w:r>
+      <w:r>
+        <w:t xml:space="preserve"> nuevamente </w:t>
+      </w:r>
+      <w:r>
+        <w:t xml:space="preserve">el polinomio </w:t>
+      </w:r>
+      <w:r>
+        <w:t>por Lagrange</w:t>
+      </w:r>
+      <w:r>
+        <w:t xml:space="preserve"> y </w:t>
+      </w:r>
+      <w:r>
+        <w:t>recalcula</w:t>
+      </w:r>
+      <w:r>
+        <w:t xml:space="preserve"> el punto en la nueva función.</w:t>
+      </w:r>
+    </w:p>
+    <w:p>
+      <w:pPr>
+        <w:jc w:val="center"/>
+      </w:pPr>
+      <w:r>
+        <w:rPr>
+          <w:noProof/>
+        </w:rPr>
+        <w:drawing>
+          <wp:inline distT="0" distB="0" distL="0" distR="0" wp14:anchorId="0E97B735" wp14:editId="3B99B3D8">
+            <wp:extent cx="2749550" cy="3341522"/>
+            <wp:effectExtent l="0" t="0" r="0" b="0"/>
+            <wp:docPr id="16" name="Imagen 16"/>
+            <wp:cNvGraphicFramePr>
+              <a:graphicFrameLocks xmlns:a="http://schemas.openxmlformats.org/drawingml/2006/main" noChangeAspect="1"/>
+            </wp:cNvGraphicFramePr>
+            <a:graphic xmlns:a="http://schemas.openxmlformats.org/drawingml/2006/main">
+              <a:graphicData uri="http://schemas.openxmlformats.org/drawingml/2006/picture">
+                <pic:pic xmlns:pic="http://schemas.openxmlformats.org/drawingml/2006/picture">
+                  <pic:nvPicPr>
+                    <pic:cNvPr id="16" name="UIFinter5.png"/>
+                    <pic:cNvPicPr/>
+                  </pic:nvPicPr>
+                  <pic:blipFill>
+                    <a:blip r:embed="rId16" cstate="print">
+                      <a:extLst>
+                        <a:ext uri="{28A0092B-C50C-407E-A947-70E740481C1C}">
+                          <a14:useLocalDpi xmlns:a14="http://schemas.microsoft.com/office/drawing/2010/main" val="0"/>
+                        </a:ext>
+                      </a:extLst>
+                    </a:blip>
+                    <a:stretch>
+                      <a:fillRect/>
+                    </a:stretch>
+                  </pic:blipFill>
+                  <pic:spPr>
+                    <a:xfrm>
+                      <a:off x="0" y="0"/>
+                      <a:ext cx="2791398" cy="3392379"/>
+                    </a:xfrm>
+                    <a:prstGeom prst="rect">
+                      <a:avLst/>
+                    </a:prstGeom>
+                  </pic:spPr>
+                </pic:pic>
+              </a:graphicData>
+            </a:graphic>
+          </wp:inline>
+        </w:drawing>
+      </w:r>
     </w:p>
     <w:p/>
+    <w:p/>
+    <w:p>
+      <w:pPr>
+        <w:jc w:val="center"/>
+      </w:pPr>
+      <w:r>
+        <w:rPr>
+          <w:noProof/>
+        </w:rPr>
+        <w:lastRenderedPageBreak/>
+        <w:drawing>
+          <wp:inline distT="0" distB="0" distL="0" distR="0" wp14:anchorId="27A995B9" wp14:editId="1C6A623C">
+            <wp:extent cx="5733415" cy="3658235"/>
+            <wp:effectExtent l="0" t="0" r="635" b="0"/>
+            <wp:docPr id="17" name="Imagen 17"/>
+            <wp:cNvGraphicFramePr>
+              <a:graphicFrameLocks xmlns:a="http://schemas.openxmlformats.org/drawingml/2006/main" noChangeAspect="1"/>
+            </wp:cNvGraphicFramePr>
+            <a:graphic xmlns:a="http://schemas.openxmlformats.org/drawingml/2006/main">
+              <a:graphicData uri="http://schemas.openxmlformats.org/drawingml/2006/picture">
+                <pic:pic xmlns:pic="http://schemas.openxmlformats.org/drawingml/2006/picture">
+                  <pic:nvPicPr>
+                    <pic:cNvPr id="17" name="UIFinter6.png"/>
+                    <pic:cNvPicPr/>
+                  </pic:nvPicPr>
+                  <pic:blipFill>
+                    <a:blip r:embed="rId17" cstate="print">
+                      <a:extLst>
+                        <a:ext uri="{28A0092B-C50C-407E-A947-70E740481C1C}">
+                          <a14:useLocalDpi xmlns:a14="http://schemas.microsoft.com/office/drawing/2010/main" val="0"/>
+                        </a:ext>
+                      </a:extLst>
+                    </a:blip>
+                    <a:stretch>
+                      <a:fillRect/>
+                    </a:stretch>
+                  </pic:blipFill>
+                  <pic:spPr>
+                    <a:xfrm>
+                      <a:off x="0" y="0"/>
+                      <a:ext cx="5733415" cy="3658235"/>
+                    </a:xfrm>
+                    <a:prstGeom prst="rect">
+                      <a:avLst/>
+                    </a:prstGeom>
+                  </pic:spPr>
+                </pic:pic>
+              </a:graphicData>
+            </a:graphic>
+          </wp:inline>
+        </w:drawing>
+      </w:r>
+    </w:p>
+    <w:p>
+      <w:pPr>
+        <w:jc w:val="center"/>
+      </w:pPr>
+    </w:p>
+    <w:p/>
+    <w:p>
+      <w:r>
+        <w:t>Con los otros métodos, el procedimiento es similar. Como ejemplo</w:t>
+      </w:r>
+      <w:r>
+        <w:t xml:space="preserve"> adicional</w:t>
+      </w:r>
+      <w:bookmarkStart w:id="0" w:name="_GoBack"/>
+      <w:bookmarkEnd w:id="0"/>
+      <w:r>
+        <w:t xml:space="preserve">, se muestra los polinomios interpolados por los mismos puntos por los métodos  de </w:t>
+      </w:r>
+      <w:r>
+        <w:t>Newton</w:t>
+      </w:r>
+      <w:r>
+        <w:t xml:space="preserve"> Progresivo y Regresivo.</w:t>
+      </w:r>
+    </w:p>
+    <w:p/>
+    <w:p>
+      <w:r>
+        <w:t xml:space="preserve">// Falta cargar </w:t>
+      </w:r>
+      <w:r>
+        <w:t>imágenes</w:t>
+      </w:r>
+    </w:p>
     <w:p/>
     <w:p>
       <w:pPr>
@@ -1217,7 +1448,13 @@
         <w:t xml:space="preserve"> “Calcular”</w:t>
       </w:r>
       <w:r>
-        <w:t>, el programa detecta la opción elegida por el usuario, elige la vista apropiada acorde a la elección, calcula el polinomio y lo muestra al usuario.</w:t>
+        <w:t xml:space="preserve">, </w:t>
+      </w:r>
+      <w:r>
+        <w:t xml:space="preserve">se valida que se ingresen por lo menos 2 puntos. Una vez realizado, </w:t>
+      </w:r>
+      <w:r>
+        <w:t>el programa detecta la opción elegida por el usuario, elige la vista apropiada acorde a la elección, calcula el polinomio y lo muestra al usuario.</w:t>
       </w:r>
     </w:p>
     <w:p/>
@@ -1240,8 +1477,6 @@
       <w:r>
         <w:t xml:space="preserve"> y regresa la imagen de la función en el punto.</w:t>
       </w:r>
-      <w:bookmarkStart w:id="0" w:name="_GoBack"/>
-      <w:bookmarkEnd w:id="0"/>
     </w:p>
     <w:p/>
     <w:p>
@@ -2559,7 +2794,7 @@
 </file>
 
 <file path=customXml/itemProps1.xml><?xml version="1.0" encoding="utf-8"?>
-<ds:datastoreItem xmlns:ds="http://schemas.openxmlformats.org/officeDocument/2006/customXml" ds:itemID="{7A120F52-BA52-4F27-9278-DFE503EE04CB}">
+<ds:datastoreItem xmlns:ds="http://schemas.openxmlformats.org/officeDocument/2006/customXml" ds:itemID="{EC9FF337-40AB-47AD-9298-3A0F0FF7222A}">
   <ds:schemaRefs>
     <ds:schemaRef ds:uri="http://schemas.openxmlformats.org/officeDocument/2006/bibliography"/>
   </ds:schemaRefs>

</xml_diff>

<commit_message>
Pequeñas correcciones al manual
</commit_message>
<xml_diff>
--- a/Manual de Usuario - TP - MateSup.docx
+++ b/Manual de Usuario - TP - MateSup.docx
@@ -178,9 +178,9 @@
         <w:tblLook w:val="04A0" w:firstRow="1" w:lastRow="0" w:firstColumn="1" w:lastColumn="0" w:noHBand="0" w:noVBand="1"/>
       </w:tblPr>
       <w:tblGrid>
-        <w:gridCol w:w="520"/>
-        <w:gridCol w:w="3755"/>
-        <w:gridCol w:w="1481"/>
+        <w:gridCol w:w="501"/>
+        <w:gridCol w:w="3485"/>
+        <w:gridCol w:w="1439"/>
         <w:gridCol w:w="3594"/>
       </w:tblGrid>
       <w:tr>
@@ -447,13 +447,8 @@
             <w:tcW w:w="3974" w:type="dxa"/>
           </w:tcPr>
           <w:p>
-            <w:proofErr w:type="spellStart"/>
             <w:r>
-              <w:t>Tianshu</w:t>
-            </w:r>
-            <w:proofErr w:type="spellEnd"/>
-            <w:r>
-              <w:t xml:space="preserve"> Wang</w:t>
+              <w:t>Tianshu Wang</w:t>
             </w:r>
           </w:p>
         </w:tc>
@@ -544,8 +539,6 @@
       <w:r>
         <w:t xml:space="preserve"> muy útiles para la programación del TP.</w:t>
       </w:r>
-      <w:bookmarkStart w:id="0" w:name="_GoBack"/>
-      <w:bookmarkEnd w:id="0"/>
     </w:p>
     <w:p/>
     <w:p>
@@ -874,7 +867,10 @@
         <w:t xml:space="preserve"> y </w:t>
       </w:r>
       <w:r>
-        <w:t xml:space="preserve">apriete </w:t>
+        <w:t>haga clic en</w:t>
+      </w:r>
+      <w:r>
+        <w:t xml:space="preserve"> </w:t>
       </w:r>
       <w:r>
         <w:t xml:space="preserve">el botón </w:t>
@@ -902,7 +898,16 @@
       </w:pPr>
       <w:r>
         <w:lastRenderedPageBreak/>
-        <w:t>Mostrar pasos de calculo</w:t>
+        <w:t xml:space="preserve">Mostrar pasos </w:t>
+      </w:r>
+      <w:r>
+        <w:t>de c</w:t>
+      </w:r>
+      <w:r>
+        <w:t>á</w:t>
+      </w:r>
+      <w:r>
+        <w:t>lculo</w:t>
       </w:r>
     </w:p>
     <w:p/>
@@ -917,15 +922,30 @@
         <w:t>,</w:t>
       </w:r>
       <w:r>
-        <w:t xml:space="preserve"> el programa calcul</w:t>
-      </w:r>
-      <w:r>
+        <w:t xml:space="preserve"> el programa </w:t>
+      </w:r>
+      <w:r>
+        <w:rPr>
+          <w:u w:val="single"/>
+        </w:rPr>
+        <w:t>calcul</w:t>
+      </w:r>
+      <w:r>
+        <w:rPr>
+          <w:u w:val="single"/>
+        </w:rPr>
         <w:t>ar</w:t>
       </w:r>
       <w:r>
-        <w:t>a</w:t>
-      </w:r>
-      <w:r>
+        <w:rPr>
+          <w:u w:val="single"/>
+        </w:rPr>
+        <w:t>á</w:t>
+      </w:r>
+      <w:r>
+        <w:rPr>
+          <w:u w:val="single"/>
+        </w:rPr>
         <w:t xml:space="preserve"> el polinomio</w:t>
       </w:r>
       <w:r>
@@ -1154,13 +1174,27 @@
         <w:t xml:space="preserve"> </w:t>
       </w:r>
       <w:r>
-        <w:t xml:space="preserve">tiene que seleccionar un punto y apretar el botón “Eliminar punto”. </w:t>
+        <w:t xml:space="preserve">tiene que seleccionar un punto y </w:t>
+      </w:r>
+      <w:r>
+        <w:t>hacer clic en</w:t>
+      </w:r>
+      <w:r>
+        <w:t xml:space="preserve"> el botón “Eliminar punto”. </w:t>
       </w:r>
       <w:r>
         <w:t>Desde donde estábamos, a</w:t>
       </w:r>
       <w:r>
-        <w:t xml:space="preserve">l apretar el botón “Alterar valores” </w:t>
+        <w:t xml:space="preserve">l </w:t>
+      </w:r>
+      <w:r>
+        <w:t>hacer clic en</w:t>
+      </w:r>
+      <w:bookmarkStart w:id="0" w:name="_GoBack"/>
+      <w:bookmarkEnd w:id="0"/>
+      <w:r>
+        <w:t xml:space="preserve"> el botón “Alterar valores” </w:t>
       </w:r>
       <w:r>
         <w:t xml:space="preserve">que </w:t>
@@ -1404,11 +1438,9 @@
       <w:r>
         <w:t xml:space="preserve">, se muestra los polinomios interpolados por los mismos puntos por los </w:t>
       </w:r>
-      <w:proofErr w:type="gramStart"/>
-      <w:r>
-        <w:t>métodos  de</w:t>
-      </w:r>
-      <w:proofErr w:type="gramEnd"/>
+      <w:r>
+        <w:t>métodos de</w:t>
+      </w:r>
       <w:r>
         <w:t xml:space="preserve"> </w:t>
       </w:r>
@@ -1551,7 +1583,13 @@
     <w:p/>
     <w:p>
       <w:r>
-        <w:t>Al apretar el botón</w:t>
+        <w:t xml:space="preserve">Al </w:t>
+      </w:r>
+      <w:r>
+        <w:t>hacer clic en</w:t>
+      </w:r>
+      <w:r>
+        <w:t xml:space="preserve"> el botón</w:t>
       </w:r>
       <w:r>
         <w:t xml:space="preserve"> “Calcular”</w:t>
@@ -1590,7 +1628,13 @@
     <w:p/>
     <w:p>
       <w:r>
-        <w:t>Finalmente, al apretar el botón “Finalizar” se cierra la aplicación.</w:t>
+        <w:t xml:space="preserve">Finalmente, al </w:t>
+      </w:r>
+      <w:r>
+        <w:t>hacer clic en</w:t>
+      </w:r>
+      <w:r>
+        <w:t xml:space="preserve"> el botón “Finalizar” se cierra la aplicación.</w:t>
       </w:r>
     </w:p>
     <w:sectPr>
@@ -1916,7 +1960,7 @@
       </w:pPr>
     </w:pPrDefault>
   </w:docDefaults>
-  <w:latentStyles w:defLockedState="0" w:defUIPriority="99" w:defSemiHidden="0" w:defUnhideWhenUsed="0" w:defQFormat="0" w:count="375">
+  <w:latentStyles w:defLockedState="0" w:defUIPriority="99" w:defSemiHidden="0" w:defUnhideWhenUsed="0" w:defQFormat="0" w:count="376">
     <w:lsdException w:name="Normal" w:uiPriority="0" w:qFormat="1"/>
     <w:lsdException w:name="heading 1" w:uiPriority="9" w:qFormat="1"/>
     <w:lsdException w:name="heading 2" w:semiHidden="1" w:uiPriority="9" w:unhideWhenUsed="1" w:qFormat="1"/>
@@ -2022,7 +2066,6 @@
     <w:lsdException w:name="HTML Sample" w:semiHidden="1" w:unhideWhenUsed="1"/>
     <w:lsdException w:name="HTML Typewriter" w:semiHidden="1" w:unhideWhenUsed="1"/>
     <w:lsdException w:name="HTML Variable" w:semiHidden="1" w:unhideWhenUsed="1"/>
-    <w:lsdException w:name="Normal Table" w:semiHidden="1" w:unhideWhenUsed="1"/>
     <w:lsdException w:name="annotation subject" w:semiHidden="1" w:unhideWhenUsed="1"/>
     <w:lsdException w:name="No List" w:semiHidden="1" w:unhideWhenUsed="1"/>
     <w:lsdException w:name="Outline List 1" w:semiHidden="1" w:unhideWhenUsed="1"/>
@@ -2069,10 +2112,8 @@
     <w:lsdException w:name="Table Subtle 2" w:semiHidden="1" w:unhideWhenUsed="1"/>
     <w:lsdException w:name="Table Web 1" w:semiHidden="1" w:unhideWhenUsed="1"/>
     <w:lsdException w:name="Table Web 2" w:semiHidden="1" w:unhideWhenUsed="1"/>
-    <w:lsdException w:name="Table Web 3" w:semiHidden="1" w:unhideWhenUsed="1"/>
     <w:lsdException w:name="Balloon Text" w:semiHidden="1" w:unhideWhenUsed="1"/>
     <w:lsdException w:name="Table Grid" w:uiPriority="39"/>
-    <w:lsdException w:name="Table Theme" w:semiHidden="1" w:unhideWhenUsed="1"/>
     <w:lsdException w:name="Placeholder Text" w:semiHidden="1"/>
     <w:lsdException w:name="No Spacing" w:uiPriority="1" w:qFormat="1"/>
     <w:lsdException w:name="Light Shading" w:uiPriority="60"/>
@@ -2292,6 +2333,7 @@
     <w:lsdException w:name="Smart Hyperlink" w:semiHidden="1" w:unhideWhenUsed="1"/>
     <w:lsdException w:name="Hashtag" w:semiHidden="1" w:unhideWhenUsed="1"/>
     <w:lsdException w:name="Unresolved Mention" w:semiHidden="1" w:unhideWhenUsed="1"/>
+    <w:lsdException w:name="Smart Link" w:semiHidden="1" w:unhideWhenUsed="1"/>
   </w:latentStyles>
   <w:style w:type="paragraph" w:default="1" w:styleId="Normal">
     <w:name w:val="Normal"/>
@@ -2602,6 +2644,17 @@
       <w:rFonts w:ascii="Segoe UI" w:hAnsi="Segoe UI" w:cs="Segoe UI"/>
       <w:sz w:val="18"/>
       <w:szCs w:val="18"/>
+    </w:rPr>
+  </w:style>
+  <w:style w:type="character" w:styleId="Textoennegrita">
+    <w:name w:val="Strong"/>
+    <w:basedOn w:val="Fuentedeprrafopredeter"/>
+    <w:uiPriority w:val="22"/>
+    <w:qFormat/>
+    <w:rsid w:val="006169F8"/>
+    <w:rPr>
+      <w:b/>
+      <w:bCs/>
     </w:rPr>
   </w:style>
 </w:styles>
@@ -2932,7 +2985,7 @@
 </file>
 
 <file path=customXml/itemProps1.xml><?xml version="1.0" encoding="utf-8"?>
-<ds:datastoreItem xmlns:ds="http://schemas.openxmlformats.org/officeDocument/2006/customXml" ds:itemID="{ABAA5646-F7CE-4B65-9654-F4B7D153A60E}">
+<ds:datastoreItem xmlns:ds="http://schemas.openxmlformats.org/officeDocument/2006/customXml" ds:itemID="{E6386439-063E-48B0-A358-FF1DF43F520C}">
   <ds:schemaRefs>
     <ds:schemaRef ds:uri="http://schemas.openxmlformats.org/officeDocument/2006/bibliography"/>
   </ds:schemaRefs>

</xml_diff>